<commit_message>
Thay đổi file SRS  - Xóa chức năng Top món ăn trong tuần  - Thay đổi chức năng Top quán ăn trong tuần --> Địa điểm trong tuần
</commit_message>
<xml_diff>
--- a/Documents/Requirements/NearFood_SRS_v1.0.docx
+++ b/Documents/Requirements/NearFood_SRS_v1.0.docx
@@ -308,7 +308,7 @@
           <w:r>
             <w:rPr>
               <w:rFonts w:ascii="Times New Roman" w:hAnsi="Times New Roman" w:cs="Times New Roman"/>
-              <w:sz w:val="28"/>
+              <w:sz w:val="32"/>
               <w:szCs w:val="26"/>
             </w:rPr>
             <w:fldChar w:fldCharType="begin"/>
@@ -316,7 +316,7 @@
           <w:r>
             <w:rPr>
               <w:rFonts w:ascii="Times New Roman" w:hAnsi="Times New Roman" w:cs="Times New Roman"/>
-              <w:sz w:val="28"/>
+              <w:sz w:val="32"/>
               <w:szCs w:val="26"/>
             </w:rPr>
             <w:instrText xml:space="preserve"> TOC \o "1-3" \h \z \u </w:instrText>
@@ -324,12 +324,12 @@
           <w:r>
             <w:rPr>
               <w:rFonts w:ascii="Times New Roman" w:hAnsi="Times New Roman" w:cs="Times New Roman"/>
-              <w:sz w:val="28"/>
+              <w:sz w:val="32"/>
               <w:szCs w:val="26"/>
             </w:rPr>
             <w:fldChar w:fldCharType="separate"/>
           </w:r>
-          <w:hyperlink w:anchor="_Toc337748659" w:history="1">
+          <w:hyperlink w:anchor="_Toc337749933" w:history="1">
             <w:r>
               <w:rPr>
                 <w:rStyle w:val="Hyperlink"/>
@@ -381,7 +381,7 @@
                 <w:webHidden/>
                 <w:sz w:val="26"/>
               </w:rPr>
-              <w:instrText xml:space="preserve"> PAGEREF _Toc337748659 \h </w:instrText>
+              <w:instrText xml:space="preserve"> PAGEREF _Toc337749933 \h </w:instrText>
             </w:r>
             <w:r>
               <w:rPr>
@@ -430,7 +430,7 @@
               <w:lang w:val="vi-VN" w:eastAsia="vi-VN"/>
             </w:rPr>
           </w:pPr>
-          <w:hyperlink w:anchor="_Toc337748660" w:history="1">
+          <w:hyperlink w:anchor="_Toc337749934" w:history="1">
             <w:r>
               <w:rPr>
                 <w:rStyle w:val="Hyperlink"/>
@@ -480,7 +480,7 @@
                 <w:webHidden/>
                 <w:sz w:val="26"/>
               </w:rPr>
-              <w:instrText xml:space="preserve"> PAGEREF _Toc337748660 \h </w:instrText>
+              <w:instrText xml:space="preserve"> PAGEREF _Toc337749934 \h </w:instrText>
             </w:r>
             <w:r>
               <w:rPr>
@@ -529,7 +529,7 @@
               <w:lang w:val="vi-VN" w:eastAsia="vi-VN"/>
             </w:rPr>
           </w:pPr>
-          <w:hyperlink w:anchor="_Toc337748661" w:history="1">
+          <w:hyperlink w:anchor="_Toc337749935" w:history="1">
             <w:r>
               <w:rPr>
                 <w:rStyle w:val="Hyperlink"/>
@@ -579,7 +579,7 @@
                 <w:webHidden/>
                 <w:sz w:val="26"/>
               </w:rPr>
-              <w:instrText xml:space="preserve"> PAGEREF _Toc337748661 \h </w:instrText>
+              <w:instrText xml:space="preserve"> PAGEREF _Toc337749935 \h </w:instrText>
             </w:r>
             <w:r>
               <w:rPr>
@@ -628,7 +628,7 @@
               <w:lang w:val="vi-VN" w:eastAsia="vi-VN"/>
             </w:rPr>
           </w:pPr>
-          <w:hyperlink w:anchor="_Toc337748662" w:history="1">
+          <w:hyperlink w:anchor="_Toc337749936" w:history="1">
             <w:r>
               <w:rPr>
                 <w:rStyle w:val="Hyperlink"/>
@@ -680,7 +680,7 @@
                 <w:webHidden/>
                 <w:sz w:val="26"/>
               </w:rPr>
-              <w:instrText xml:space="preserve"> PAGEREF _Toc337748662 \h </w:instrText>
+              <w:instrText xml:space="preserve"> PAGEREF _Toc337749936 \h </w:instrText>
             </w:r>
             <w:r>
               <w:rPr>
@@ -729,7 +729,7 @@
               <w:lang w:val="vi-VN" w:eastAsia="vi-VN"/>
             </w:rPr>
           </w:pPr>
-          <w:hyperlink w:anchor="_Toc337748663" w:history="1">
+          <w:hyperlink w:anchor="_Toc337749937" w:history="1">
             <w:r>
               <w:rPr>
                 <w:rStyle w:val="Hyperlink"/>
@@ -779,7 +779,7 @@
                 <w:webHidden/>
                 <w:sz w:val="26"/>
               </w:rPr>
-              <w:instrText xml:space="preserve"> PAGEREF _Toc337748663 \h </w:instrText>
+              <w:instrText xml:space="preserve"> PAGEREF _Toc337749937 \h </w:instrText>
             </w:r>
             <w:r>
               <w:rPr>
@@ -828,7 +828,7 @@
               <w:lang w:val="vi-VN" w:eastAsia="vi-VN"/>
             </w:rPr>
           </w:pPr>
-          <w:hyperlink w:anchor="_Toc337748664" w:history="1">
+          <w:hyperlink w:anchor="_Toc337749938" w:history="1">
             <w:r>
               <w:rPr>
                 <w:rStyle w:val="Hyperlink"/>
@@ -878,7 +878,7 @@
                 <w:webHidden/>
                 <w:sz w:val="26"/>
               </w:rPr>
-              <w:instrText xml:space="preserve"> PAGEREF _Toc337748664 \h </w:instrText>
+              <w:instrText xml:space="preserve"> PAGEREF _Toc337749938 \h </w:instrText>
             </w:r>
             <w:r>
               <w:rPr>
@@ -927,7 +927,7 @@
               <w:lang w:val="vi-VN" w:eastAsia="vi-VN"/>
             </w:rPr>
           </w:pPr>
-          <w:hyperlink w:anchor="_Toc337748665" w:history="1">
+          <w:hyperlink w:anchor="_Toc337749939" w:history="1">
             <w:r>
               <w:rPr>
                 <w:rStyle w:val="Hyperlink"/>
@@ -979,7 +979,7 @@
                 <w:webHidden/>
                 <w:sz w:val="26"/>
               </w:rPr>
-              <w:instrText xml:space="preserve"> PAGEREF _Toc337748665 \h </w:instrText>
+              <w:instrText xml:space="preserve"> PAGEREF _Toc337749939 \h </w:instrText>
             </w:r>
             <w:r>
               <w:rPr>
@@ -1028,7 +1028,7 @@
               <w:lang w:val="vi-VN" w:eastAsia="vi-VN"/>
             </w:rPr>
           </w:pPr>
-          <w:hyperlink w:anchor="_Toc337748666" w:history="1">
+          <w:hyperlink w:anchor="_Toc337749940" w:history="1">
             <w:r>
               <w:rPr>
                 <w:rStyle w:val="Hyperlink"/>
@@ -1080,7 +1080,7 @@
                 <w:webHidden/>
                 <w:sz w:val="26"/>
               </w:rPr>
-              <w:instrText xml:space="preserve"> PAGEREF _Toc337748666 \h </w:instrText>
+              <w:instrText xml:space="preserve"> PAGEREF _Toc337749940 \h </w:instrText>
             </w:r>
             <w:r>
               <w:rPr>
@@ -1129,7 +1129,7 @@
               <w:lang w:val="vi-VN" w:eastAsia="vi-VN"/>
             </w:rPr>
           </w:pPr>
-          <w:hyperlink w:anchor="_Toc337748675" w:history="1">
+          <w:hyperlink w:anchor="_Toc337749949" w:history="1">
             <w:r>
               <w:rPr>
                 <w:rStyle w:val="Hyperlink"/>
@@ -1181,7 +1181,7 @@
                 <w:webHidden/>
                 <w:sz w:val="26"/>
               </w:rPr>
-              <w:instrText xml:space="preserve"> PAGEREF _Toc337748675 \h </w:instrText>
+              <w:instrText xml:space="preserve"> PAGEREF _Toc337749949 \h </w:instrText>
             </w:r>
             <w:r>
               <w:rPr>
@@ -1230,7 +1230,7 @@
               <w:lang w:val="vi-VN" w:eastAsia="vi-VN"/>
             </w:rPr>
           </w:pPr>
-          <w:hyperlink w:anchor="_Toc337748683" w:history="1">
+          <w:hyperlink w:anchor="_Toc337749957" w:history="1">
             <w:r>
               <w:rPr>
                 <w:rStyle w:val="Hyperlink"/>
@@ -1282,7 +1282,7 @@
                 <w:webHidden/>
                 <w:sz w:val="26"/>
               </w:rPr>
-              <w:instrText xml:space="preserve"> PAGEREF _Toc337748683 \h </w:instrText>
+              <w:instrText xml:space="preserve"> PAGEREF _Toc337749957 \h </w:instrText>
             </w:r>
             <w:r>
               <w:rPr>
@@ -1331,7 +1331,7 @@
               <w:lang w:val="vi-VN" w:eastAsia="vi-VN"/>
             </w:rPr>
           </w:pPr>
-          <w:hyperlink w:anchor="_Toc337748685" w:history="1">
+          <w:hyperlink w:anchor="_Toc337749959" w:history="1">
             <w:r>
               <w:rPr>
                 <w:rStyle w:val="Hyperlink"/>
@@ -1383,7 +1383,7 @@
                 <w:webHidden/>
                 <w:sz w:val="26"/>
               </w:rPr>
-              <w:instrText xml:space="preserve"> PAGEREF _Toc337748685 \h </w:instrText>
+              <w:instrText xml:space="preserve"> PAGEREF _Toc337749959 \h </w:instrText>
             </w:r>
             <w:r>
               <w:rPr>
@@ -1432,7 +1432,7 @@
               <w:lang w:val="vi-VN" w:eastAsia="vi-VN"/>
             </w:rPr>
           </w:pPr>
-          <w:hyperlink w:anchor="_Toc337748688" w:history="1">
+          <w:hyperlink w:anchor="_Toc337749962" w:history="1">
             <w:r>
               <w:rPr>
                 <w:rStyle w:val="Hyperlink"/>
@@ -1484,7 +1484,7 @@
                 <w:webHidden/>
                 <w:sz w:val="26"/>
               </w:rPr>
-              <w:instrText xml:space="preserve"> PAGEREF _Toc337748688 \h </w:instrText>
+              <w:instrText xml:space="preserve"> PAGEREF _Toc337749962 \h </w:instrText>
             </w:r>
             <w:r>
               <w:rPr>
@@ -1533,7 +1533,7 @@
               <w:lang w:val="vi-VN" w:eastAsia="vi-VN"/>
             </w:rPr>
           </w:pPr>
-          <w:hyperlink w:anchor="_Toc337748692" w:history="1">
+          <w:hyperlink w:anchor="_Toc337749966" w:history="1">
             <w:r>
               <w:rPr>
                 <w:rStyle w:val="Hyperlink"/>
@@ -1585,7 +1585,7 @@
                 <w:webHidden/>
                 <w:sz w:val="26"/>
               </w:rPr>
-              <w:instrText xml:space="preserve"> PAGEREF _Toc337748692 \h </w:instrText>
+              <w:instrText xml:space="preserve"> PAGEREF _Toc337749966 \h </w:instrText>
             </w:r>
             <w:r>
               <w:rPr>
@@ -1634,7 +1634,7 @@
               <w:lang w:val="vi-VN" w:eastAsia="vi-VN"/>
             </w:rPr>
           </w:pPr>
-          <w:hyperlink w:anchor="_Toc337748694" w:history="1">
+          <w:hyperlink w:anchor="_Toc337749968" w:history="1">
             <w:r>
               <w:rPr>
                 <w:rStyle w:val="Hyperlink"/>
@@ -1686,7 +1686,7 @@
                 <w:webHidden/>
                 <w:sz w:val="26"/>
               </w:rPr>
-              <w:instrText xml:space="preserve"> PAGEREF _Toc337748694 \h </w:instrText>
+              <w:instrText xml:space="preserve"> PAGEREF _Toc337749968 \h </w:instrText>
             </w:r>
             <w:r>
               <w:rPr>
@@ -1735,7 +1735,7 @@
               <w:lang w:val="vi-VN" w:eastAsia="vi-VN"/>
             </w:rPr>
           </w:pPr>
-          <w:hyperlink w:anchor="_Toc337748695" w:history="1">
+          <w:hyperlink w:anchor="_Toc337749969" w:history="1">
             <w:r>
               <w:rPr>
                 <w:rStyle w:val="Hyperlink"/>
@@ -1763,7 +1763,7 @@
                 <w:sz w:val="26"/>
                 <w:lang w:val="sv-SE"/>
               </w:rPr>
-              <w:t>Chức năng Top quán ăn trong tuần</w:t>
+              <w:t>Chức năng Địa điểm trong tuần</w:t>
             </w:r>
             <w:r>
               <w:rPr>
@@ -1787,7 +1787,7 @@
                 <w:webHidden/>
                 <w:sz w:val="26"/>
               </w:rPr>
-              <w:instrText xml:space="preserve"> PAGEREF _Toc337748695 \h </w:instrText>
+              <w:instrText xml:space="preserve"> PAGEREF _Toc337749969 \h </w:instrText>
             </w:r>
             <w:r>
               <w:rPr>
@@ -1836,7 +1836,7 @@
               <w:lang w:val="vi-VN" w:eastAsia="vi-VN"/>
             </w:rPr>
           </w:pPr>
-          <w:hyperlink w:anchor="_Toc337748697" w:history="1">
+          <w:hyperlink w:anchor="_Toc337749971" w:history="1">
             <w:r>
               <w:rPr>
                 <w:rStyle w:val="Hyperlink"/>
@@ -1864,7 +1864,7 @@
                 <w:sz w:val="26"/>
                 <w:lang w:val="sv-SE"/>
               </w:rPr>
-              <w:t>Chức năng Top món ăn trong tuần</w:t>
+              <w:t>Chức năng Kết nối mạng xã hội</w:t>
             </w:r>
             <w:r>
               <w:rPr>
@@ -1888,7 +1888,7 @@
                 <w:webHidden/>
                 <w:sz w:val="26"/>
               </w:rPr>
-              <w:instrText xml:space="preserve"> PAGEREF _Toc337748697 \h </w:instrText>
+              <w:instrText xml:space="preserve"> PAGEREF _Toc337749971 \h </w:instrText>
             </w:r>
             <w:r>
               <w:rPr>
@@ -1937,7 +1937,7 @@
               <w:lang w:val="vi-VN" w:eastAsia="vi-VN"/>
             </w:rPr>
           </w:pPr>
-          <w:hyperlink w:anchor="_Toc337748699" w:history="1">
+          <w:hyperlink w:anchor="_Toc337749973" w:history="1">
             <w:r>
               <w:rPr>
                 <w:rStyle w:val="Hyperlink"/>
@@ -1965,7 +1965,7 @@
                 <w:sz w:val="26"/>
                 <w:lang w:val="sv-SE"/>
               </w:rPr>
-              <w:t>Chức năng Kết nối mạng xã hội</w:t>
+              <w:t>Chức năng Đặc sản</w:t>
             </w:r>
             <w:r>
               <w:rPr>
@@ -1989,7 +1989,7 @@
                 <w:webHidden/>
                 <w:sz w:val="26"/>
               </w:rPr>
-              <w:instrText xml:space="preserve"> PAGEREF _Toc337748699 \h </w:instrText>
+              <w:instrText xml:space="preserve"> PAGEREF _Toc337749973 \h </w:instrText>
             </w:r>
             <w:r>
               <w:rPr>
@@ -2038,7 +2038,7 @@
               <w:lang w:val="vi-VN" w:eastAsia="vi-VN"/>
             </w:rPr>
           </w:pPr>
-          <w:hyperlink w:anchor="_Toc337748701" w:history="1">
+          <w:hyperlink w:anchor="_Toc337749975" w:history="1">
             <w:r>
               <w:rPr>
                 <w:rStyle w:val="Hyperlink"/>
@@ -2066,7 +2066,7 @@
                 <w:sz w:val="26"/>
                 <w:lang w:val="sv-SE"/>
               </w:rPr>
-              <w:t>Chức năng Đặc sản</w:t>
+              <w:t>Chức năng Góp ý - feedback</w:t>
             </w:r>
             <w:r>
               <w:rPr>
@@ -2090,108 +2090,7 @@
                 <w:webHidden/>
                 <w:sz w:val="26"/>
               </w:rPr>
-              <w:instrText xml:space="preserve"> PAGEREF _Toc337748701 \h </w:instrText>
-            </w:r>
-            <w:r>
-              <w:rPr>
-                <w:noProof/>
-                <w:webHidden/>
-                <w:sz w:val="26"/>
-              </w:rPr>
-            </w:r>
-            <w:r>
-              <w:rPr>
-                <w:noProof/>
-                <w:webHidden/>
-                <w:sz w:val="26"/>
-              </w:rPr>
-              <w:fldChar w:fldCharType="separate"/>
-            </w:r>
-            <w:r>
-              <w:rPr>
-                <w:noProof/>
-                <w:webHidden/>
-                <w:sz w:val="26"/>
-              </w:rPr>
-              <w:t>9</w:t>
-            </w:r>
-            <w:r>
-              <w:rPr>
-                <w:noProof/>
-                <w:webHidden/>
-                <w:sz w:val="26"/>
-              </w:rPr>
-              <w:fldChar w:fldCharType="end"/>
-            </w:r>
-          </w:hyperlink>
-        </w:p>
-        <w:p>
-          <w:pPr>
-            <w:pStyle w:val="TOC2"/>
-            <w:tabs>
-              <w:tab w:val="left" w:pos="880"/>
-              <w:tab w:val="right" w:leader="dot" w:pos="9017"/>
-            </w:tabs>
-            <w:rPr>
-              <w:rFonts w:eastAsiaTheme="minorEastAsia"/>
-              <w:noProof/>
-              <w:sz w:val="26"/>
-              <w:lang w:val="vi-VN" w:eastAsia="vi-VN"/>
-            </w:rPr>
-          </w:pPr>
-          <w:hyperlink w:anchor="_Toc337748703" w:history="1">
-            <w:r>
-              <w:rPr>
-                <w:rStyle w:val="Hyperlink"/>
-                <w:rFonts w:ascii="Times New Roman" w:hAnsi="Times New Roman" w:cs="Times New Roman"/>
-                <w:noProof/>
-                <w:sz w:val="26"/>
-                <w:lang w:val="sv-SE"/>
-              </w:rPr>
-              <w:t>12.</w:t>
-            </w:r>
-            <w:r>
-              <w:rPr>
-                <w:rFonts w:eastAsiaTheme="minorEastAsia"/>
-                <w:noProof/>
-                <w:sz w:val="26"/>
-                <w:lang w:val="vi-VN" w:eastAsia="vi-VN"/>
-              </w:rPr>
-              <w:tab/>
-            </w:r>
-            <w:r>
-              <w:rPr>
-                <w:rStyle w:val="Hyperlink"/>
-                <w:rFonts w:ascii="Times New Roman" w:hAnsi="Times New Roman" w:cs="Times New Roman"/>
-                <w:noProof/>
-                <w:sz w:val="26"/>
-                <w:lang w:val="sv-SE"/>
-              </w:rPr>
-              <w:t>Chức năng Góp ý - feedback</w:t>
-            </w:r>
-            <w:r>
-              <w:rPr>
-                <w:noProof/>
-                <w:webHidden/>
-                <w:sz w:val="26"/>
-              </w:rPr>
-              <w:tab/>
-            </w:r>
-            <w:r>
-              <w:rPr>
-                <w:noProof/>
-                <w:webHidden/>
-                <w:sz w:val="26"/>
-              </w:rPr>
-              <w:fldChar w:fldCharType="begin"/>
-            </w:r>
-            <w:r>
-              <w:rPr>
-                <w:noProof/>
-                <w:webHidden/>
-                <w:sz w:val="26"/>
-              </w:rPr>
-              <w:instrText xml:space="preserve"> PAGEREF _Toc337748703 \h </w:instrText>
+              <w:instrText xml:space="preserve"> PAGEREF _Toc337749975 \h </w:instrText>
             </w:r>
             <w:r>
               <w:rPr>
@@ -2240,7 +2139,7 @@
               <w:lang w:val="vi-VN" w:eastAsia="vi-VN"/>
             </w:rPr>
           </w:pPr>
-          <w:hyperlink w:anchor="_Toc337748709" w:history="1">
+          <w:hyperlink w:anchor="_Toc337749981" w:history="1">
             <w:r>
               <w:rPr>
                 <w:rStyle w:val="Hyperlink"/>
@@ -2292,7 +2191,7 @@
                 <w:webHidden/>
                 <w:sz w:val="26"/>
               </w:rPr>
-              <w:instrText xml:space="preserve"> PAGEREF _Toc337748709 \h </w:instrText>
+              <w:instrText xml:space="preserve"> PAGEREF _Toc337749981 \h </w:instrText>
             </w:r>
             <w:r>
               <w:rPr>
@@ -2341,7 +2240,7 @@
               <w:lang w:val="vi-VN" w:eastAsia="vi-VN"/>
             </w:rPr>
           </w:pPr>
-          <w:hyperlink w:anchor="_Toc337748710" w:history="1">
+          <w:hyperlink w:anchor="_Toc337749982" w:history="1">
             <w:r>
               <w:rPr>
                 <w:rStyle w:val="Hyperlink"/>
@@ -2393,7 +2292,7 @@
                 <w:webHidden/>
                 <w:sz w:val="26"/>
               </w:rPr>
-              <w:instrText xml:space="preserve"> PAGEREF _Toc337748710 \h </w:instrText>
+              <w:instrText xml:space="preserve"> PAGEREF _Toc337749982 \h </w:instrText>
             </w:r>
             <w:r>
               <w:rPr>
@@ -2438,11 +2337,11 @@
             <w:rPr>
               <w:rFonts w:eastAsiaTheme="minorEastAsia"/>
               <w:noProof/>
-              <w:sz w:val="24"/>
+              <w:sz w:val="26"/>
               <w:lang w:val="vi-VN" w:eastAsia="vi-VN"/>
             </w:rPr>
           </w:pPr>
-          <w:hyperlink w:anchor="_Toc337748711" w:history="1">
+          <w:hyperlink w:anchor="_Toc337749983" w:history="1">
             <w:r>
               <w:rPr>
                 <w:rStyle w:val="Hyperlink"/>
@@ -2494,7 +2393,7 @@
                 <w:webHidden/>
                 <w:sz w:val="26"/>
               </w:rPr>
-              <w:instrText xml:space="preserve"> PAGEREF _Toc337748711 \h </w:instrText>
+              <w:instrText xml:space="preserve"> PAGEREF _Toc337749983 \h </w:instrText>
             </w:r>
             <w:r>
               <w:rPr>
@@ -2528,8 +2427,6 @@
               <w:fldChar w:fldCharType="end"/>
             </w:r>
           </w:hyperlink>
-          <w:bookmarkStart w:id="0" w:name="_GoBack"/>
-          <w:bookmarkEnd w:id="0"/>
         </w:p>
         <w:p>
           <w:r>
@@ -2537,7 +2434,7 @@
               <w:rFonts w:ascii="Times New Roman" w:hAnsi="Times New Roman" w:cs="Times New Roman"/>
               <w:bCs/>
               <w:noProof/>
-              <w:sz w:val="28"/>
+              <w:sz w:val="32"/>
               <w:szCs w:val="26"/>
             </w:rPr>
             <w:fldChar w:fldCharType="end"/>
@@ -3728,7 +3625,7 @@
           <w:szCs w:val="32"/>
         </w:rPr>
       </w:pPr>
-      <w:bookmarkStart w:id="1" w:name="_Toc337748659"/>
+      <w:bookmarkStart w:id="0" w:name="_Toc337749933"/>
       <w:r>
         <w:rPr>
           <w:rFonts w:ascii="Times New Roman" w:hAnsi="Times New Roman" w:cs="Times New Roman"/>
@@ -3740,7 +3637,7 @@
         <w:lastRenderedPageBreak/>
         <w:t>GIỚI THIỆU</w:t>
       </w:r>
-      <w:bookmarkEnd w:id="1"/>
+      <w:bookmarkEnd w:id="0"/>
     </w:p>
     <w:p>
       <w:pPr>
@@ -3770,7 +3667,7 @@
           <w:szCs w:val="32"/>
         </w:rPr>
       </w:pPr>
-      <w:bookmarkStart w:id="2" w:name="_Toc337748660"/>
+      <w:bookmarkStart w:id="1" w:name="_Toc337749934"/>
       <w:r>
         <w:rPr>
           <w:rFonts w:ascii="Times New Roman" w:hAnsi="Times New Roman" w:cs="Times New Roman"/>
@@ -3781,7 +3678,7 @@
         </w:rPr>
         <w:t>Mục đích</w:t>
       </w:r>
-      <w:bookmarkEnd w:id="2"/>
+      <w:bookmarkEnd w:id="1"/>
     </w:p>
     <w:p>
       <w:pPr>
@@ -4006,7 +3903,7 @@
           <w:szCs w:val="32"/>
         </w:rPr>
       </w:pPr>
-      <w:bookmarkStart w:id="3" w:name="_Toc337748661"/>
+      <w:bookmarkStart w:id="2" w:name="_Toc337749935"/>
       <w:r>
         <w:rPr>
           <w:rFonts w:ascii="Times New Roman" w:hAnsi="Times New Roman" w:cs="Times New Roman"/>
@@ -4027,7 +3924,7 @@
         </w:rPr>
         <w:t>vi</w:t>
       </w:r>
-      <w:bookmarkEnd w:id="3"/>
+      <w:bookmarkEnd w:id="2"/>
     </w:p>
     <w:p>
       <w:pPr>
@@ -4115,7 +4012,7 @@
           <w:szCs w:val="32"/>
         </w:rPr>
       </w:pPr>
-      <w:bookmarkStart w:id="4" w:name="_Toc337748662"/>
+      <w:bookmarkStart w:id="3" w:name="_Toc337749936"/>
       <w:r>
         <w:rPr>
           <w:rFonts w:ascii="Times New Roman" w:hAnsi="Times New Roman" w:cs="Times New Roman"/>
@@ -4126,7 +4023,7 @@
         </w:rPr>
         <w:t>YÊU CẦU CỦA PHẦN MỀM</w:t>
       </w:r>
-      <w:bookmarkEnd w:id="4"/>
+      <w:bookmarkEnd w:id="3"/>
     </w:p>
     <w:p>
       <w:pPr>
@@ -4157,7 +4054,7 @@
           <w:szCs w:val="32"/>
         </w:rPr>
       </w:pPr>
-      <w:bookmarkStart w:id="5" w:name="_Toc337748663"/>
+      <w:bookmarkStart w:id="4" w:name="_Toc337749937"/>
       <w:r>
         <w:rPr>
           <w:rFonts w:ascii="Times New Roman" w:hAnsi="Times New Roman" w:cs="Times New Roman"/>
@@ -4168,7 +4065,7 @@
         </w:rPr>
         <w:t>Yêu cầu chức năng</w:t>
       </w:r>
-      <w:bookmarkEnd w:id="5"/>
+      <w:bookmarkEnd w:id="4"/>
     </w:p>
     <w:tbl>
       <w:tblPr>
@@ -5092,7 +4989,7 @@
                 <w:sz w:val="26"/>
                 <w:szCs w:val="26"/>
               </w:rPr>
-              <w:t>Top quán ăn trong tuần</w:t>
+              <w:t>Địa điểm trong tuần</w:t>
             </w:r>
           </w:p>
         </w:tc>
@@ -5203,7 +5100,7 @@
                 <w:sz w:val="26"/>
                 <w:szCs w:val="26"/>
               </w:rPr>
-              <w:t>Top món ăn trong tuần</w:t>
+              <w:t>Kết nối mạng xã hội</w:t>
             </w:r>
           </w:p>
         </w:tc>
@@ -5226,11 +5123,11 @@
             </w:pPr>
             <w:r>
               <w:rPr>
-                <w:rFonts w:ascii="Times New Roman" w:hAnsi="Times New Roman"/>
-                <w:sz w:val="26"/>
-                <w:szCs w:val="26"/>
-              </w:rPr>
-              <w:t>Hệ thống sẽ lựa chọn ngẫu nhiên 5 trong số các món ăn có trong cơ sở dữ liệu để hiển thị cho người dùng chọn dễ dàng</w:t>
+                <w:rFonts w:ascii="Times New Roman" w:hAnsi="Times New Roman" w:cs="Times New Roman"/>
+                <w:sz w:val="26"/>
+                <w:szCs w:val="26"/>
+              </w:rPr>
+              <w:t>Chia sẽ với bạn bè các quán ăn hoặc món ăn ngon qua các mạng xã hội</w:t>
             </w:r>
           </w:p>
         </w:tc>
@@ -5290,7 +5187,7 @@
                 <w:sz w:val="26"/>
                 <w:szCs w:val="26"/>
               </w:rPr>
-              <w:t>Kết nối mạng xã hội</w:t>
+              <w:t>Đặc sản</w:t>
             </w:r>
           </w:p>
         </w:tc>
@@ -5317,7 +5214,7 @@
                 <w:sz w:val="26"/>
                 <w:szCs w:val="26"/>
               </w:rPr>
-              <w:t>Chia sẽ với bạn bè các quán ăn hoặc món ăn ngon qua các mạng xã hội</w:t>
+              <w:t>Giới thiệu với người dùng các món đặc sản của từng vùng miền</w:t>
             </w:r>
           </w:p>
         </w:tc>
@@ -5350,7 +5247,16 @@
                 <w:sz w:val="26"/>
                 <w:szCs w:val="26"/>
               </w:rPr>
-              <w:t>11</w:t>
+              <w:t>1</w:t>
+            </w:r>
+            <w:r>
+              <w:rPr>
+                <w:rFonts w:ascii="Times New Roman" w:hAnsi="Times New Roman" w:cs="Times New Roman"/>
+                <w:b/>
+                <w:sz w:val="26"/>
+                <w:szCs w:val="26"/>
+              </w:rPr>
+              <w:t>1</w:t>
             </w:r>
           </w:p>
         </w:tc>
@@ -5377,7 +5283,7 @@
                 <w:sz w:val="26"/>
                 <w:szCs w:val="26"/>
               </w:rPr>
-              <w:t>Đặc sản</w:t>
+              <w:t>Góp ý - feedback</w:t>
             </w:r>
           </w:p>
         </w:tc>
@@ -5404,93 +5310,6 @@
                 <w:sz w:val="26"/>
                 <w:szCs w:val="26"/>
               </w:rPr>
-              <w:t>Giới thiệu với người dùng các món đặc sản của từng vùng miền</w:t>
-            </w:r>
-          </w:p>
-        </w:tc>
-      </w:tr>
-      <w:tr>
-        <w:trPr>
-          <w:trHeight w:val="1067"/>
-        </w:trPr>
-        <w:tc>
-          <w:tcPr>
-            <w:tcW w:w="1135" w:type="dxa"/>
-            <w:vAlign w:val="center"/>
-          </w:tcPr>
-          <w:p>
-            <w:pPr>
-              <w:pStyle w:val="ListParagraph"/>
-              <w:ind w:left="0"/>
-              <w:jc w:val="center"/>
-              <w:rPr>
-                <w:rFonts w:ascii="Times New Roman" w:hAnsi="Times New Roman" w:cs="Times New Roman"/>
-                <w:b/>
-                <w:sz w:val="26"/>
-                <w:szCs w:val="26"/>
-              </w:rPr>
-            </w:pPr>
-            <w:r>
-              <w:rPr>
-                <w:rFonts w:ascii="Times New Roman" w:hAnsi="Times New Roman" w:cs="Times New Roman"/>
-                <w:b/>
-                <w:sz w:val="26"/>
-                <w:szCs w:val="26"/>
-              </w:rPr>
-              <w:t>12</w:t>
-            </w:r>
-          </w:p>
-        </w:tc>
-        <w:tc>
-          <w:tcPr>
-            <w:tcW w:w="2715" w:type="dxa"/>
-            <w:vAlign w:val="center"/>
-          </w:tcPr>
-          <w:p>
-            <w:pPr>
-              <w:pStyle w:val="ListParagraph"/>
-              <w:ind w:left="0"/>
-              <w:rPr>
-                <w:rFonts w:ascii="Times New Roman" w:hAnsi="Times New Roman" w:cs="Times New Roman"/>
-                <w:b/>
-                <w:sz w:val="26"/>
-                <w:szCs w:val="26"/>
-              </w:rPr>
-            </w:pPr>
-            <w:r>
-              <w:rPr>
-                <w:rFonts w:ascii="Times New Roman" w:hAnsi="Times New Roman" w:cs="Times New Roman"/>
-                <w:b/>
-                <w:sz w:val="26"/>
-                <w:szCs w:val="26"/>
-              </w:rPr>
-              <w:t>Góp ý - feedback</w:t>
-            </w:r>
-          </w:p>
-        </w:tc>
-        <w:tc>
-          <w:tcPr>
-            <w:tcW w:w="5375" w:type="dxa"/>
-          </w:tcPr>
-          <w:p>
-            <w:pPr>
-              <w:pStyle w:val="ListParagraph"/>
-              <w:numPr>
-                <w:ilvl w:val="0"/>
-                <w:numId w:val="4"/>
-              </w:numPr>
-              <w:rPr>
-                <w:rFonts w:ascii="Times New Roman" w:hAnsi="Times New Roman" w:cs="Times New Roman"/>
-                <w:sz w:val="26"/>
-                <w:szCs w:val="26"/>
-              </w:rPr>
-            </w:pPr>
-            <w:r>
-              <w:rPr>
-                <w:rFonts w:ascii="Times New Roman" w:hAnsi="Times New Roman" w:cs="Times New Roman"/>
-                <w:sz w:val="26"/>
-                <w:szCs w:val="26"/>
-              </w:rPr>
               <w:t>Người dùng góp ý với quản trị phần mềm khi cần</w:t>
             </w:r>
           </w:p>
@@ -5524,7 +5343,7 @@
           <w:szCs w:val="32"/>
         </w:rPr>
       </w:pPr>
-      <w:bookmarkStart w:id="6" w:name="_Toc337748664"/>
+      <w:bookmarkStart w:id="5" w:name="_Toc337749938"/>
       <w:r>
         <w:rPr>
           <w:rFonts w:ascii="Times New Roman" w:hAnsi="Times New Roman" w:cs="Times New Roman"/>
@@ -5535,7 +5354,7 @@
         </w:rPr>
         <w:t>Yêu cầu tính năng kỹ thuật</w:t>
       </w:r>
-      <w:bookmarkEnd w:id="6"/>
+      <w:bookmarkEnd w:id="5"/>
     </w:p>
     <w:tbl>
       <w:tblPr>
@@ -6041,7 +5860,7 @@
           <w:szCs w:val="32"/>
         </w:rPr>
       </w:pPr>
-      <w:bookmarkStart w:id="7" w:name="_Toc337748665"/>
+      <w:bookmarkStart w:id="6" w:name="_Toc337749939"/>
       <w:r>
         <w:rPr>
           <w:rFonts w:ascii="Times New Roman" w:hAnsi="Times New Roman" w:cs="Times New Roman"/>
@@ -6052,7 +5871,7 @@
         </w:rPr>
         <w:t>ĐẶC TẢ YÊU CẦU</w:t>
       </w:r>
-      <w:bookmarkEnd w:id="7"/>
+      <w:bookmarkEnd w:id="6"/>
     </w:p>
     <w:p>
       <w:pPr>
@@ -6085,7 +5904,7 @@
           <w:lang w:val="sv-SE"/>
         </w:rPr>
       </w:pPr>
-      <w:bookmarkStart w:id="8" w:name="_Toc337748666"/>
+      <w:bookmarkStart w:id="7" w:name="_Toc337749940"/>
       <w:r>
         <w:rPr>
           <w:rFonts w:ascii="Times New Roman" w:hAnsi="Times New Roman" w:cs="Times New Roman"/>
@@ -6097,7 +5916,7 @@
         </w:rPr>
         <w:t>Chức năng đăng ký</w:t>
       </w:r>
-      <w:bookmarkEnd w:id="8"/>
+      <w:bookmarkEnd w:id="7"/>
     </w:p>
     <w:p>
       <w:pPr>
@@ -6110,7 +5929,8 @@
           <w:lang w:val="sv-SE"/>
         </w:rPr>
       </w:pPr>
-      <w:bookmarkStart w:id="9" w:name="_Toc337748667"/>
+      <w:bookmarkStart w:id="8" w:name="_Toc337748667"/>
+      <w:bookmarkStart w:id="9" w:name="_Toc337749941"/>
       <w:r>
         <w:rPr>
           <w:rFonts w:ascii="Times New Roman" w:hAnsi="Times New Roman" w:cs="Times New Roman"/>
@@ -6120,6 +5940,7 @@
         </w:rPr>
         <w:t>Người dùng đăng ký vào hệ thống để sử dụng các chức năng nâng cao của phần mềm, khi đăng ký người dùng phải nhập các thông tin sau:</w:t>
       </w:r>
+      <w:bookmarkEnd w:id="8"/>
       <w:bookmarkEnd w:id="9"/>
     </w:p>
     <w:p>
@@ -6139,6 +5960,7 @@
         </w:rPr>
       </w:pPr>
       <w:bookmarkStart w:id="10" w:name="_Toc337748668"/>
+      <w:bookmarkStart w:id="11" w:name="_Toc337749942"/>
       <w:r>
         <w:rPr>
           <w:rFonts w:ascii="Times New Roman" w:hAnsi="Times New Roman" w:cs="Times New Roman"/>
@@ -6149,6 +5971,7 @@
         <w:t>Full name</w:t>
       </w:r>
       <w:bookmarkEnd w:id="10"/>
+      <w:bookmarkEnd w:id="11"/>
     </w:p>
     <w:p>
       <w:pPr>
@@ -6166,7 +5989,8 @@
           <w:lang w:val="sv-SE"/>
         </w:rPr>
       </w:pPr>
-      <w:bookmarkStart w:id="11" w:name="_Toc337748669"/>
+      <w:bookmarkStart w:id="12" w:name="_Toc337748669"/>
+      <w:bookmarkStart w:id="13" w:name="_Toc337749943"/>
       <w:r>
         <w:rPr>
           <w:rFonts w:ascii="Times New Roman" w:hAnsi="Times New Roman" w:cs="Times New Roman"/>
@@ -6176,7 +6000,8 @@
         </w:rPr>
         <w:t>Email</w:t>
       </w:r>
-      <w:bookmarkEnd w:id="11"/>
+      <w:bookmarkEnd w:id="12"/>
+      <w:bookmarkEnd w:id="13"/>
     </w:p>
     <w:p>
       <w:pPr>
@@ -6194,7 +6019,8 @@
           <w:lang w:val="sv-SE"/>
         </w:rPr>
       </w:pPr>
-      <w:bookmarkStart w:id="12" w:name="_Toc337748670"/>
+      <w:bookmarkStart w:id="14" w:name="_Toc337748670"/>
+      <w:bookmarkStart w:id="15" w:name="_Toc337749944"/>
       <w:r>
         <w:rPr>
           <w:rFonts w:ascii="Times New Roman" w:hAnsi="Times New Roman" w:cs="Times New Roman"/>
@@ -6204,7 +6030,8 @@
         </w:rPr>
         <w:t>Password</w:t>
       </w:r>
-      <w:bookmarkEnd w:id="12"/>
+      <w:bookmarkEnd w:id="14"/>
+      <w:bookmarkEnd w:id="15"/>
     </w:p>
     <w:p>
       <w:pPr>
@@ -6222,7 +6049,8 @@
           <w:lang w:val="sv-SE"/>
         </w:rPr>
       </w:pPr>
-      <w:bookmarkStart w:id="13" w:name="_Toc337748671"/>
+      <w:bookmarkStart w:id="16" w:name="_Toc337748671"/>
+      <w:bookmarkStart w:id="17" w:name="_Toc337749945"/>
       <w:r>
         <w:rPr>
           <w:rFonts w:ascii="Times New Roman" w:hAnsi="Times New Roman" w:cs="Times New Roman"/>
@@ -6232,7 +6060,8 @@
         </w:rPr>
         <w:t>Address</w:t>
       </w:r>
-      <w:bookmarkEnd w:id="13"/>
+      <w:bookmarkEnd w:id="16"/>
+      <w:bookmarkEnd w:id="17"/>
     </w:p>
     <w:p>
       <w:pPr>
@@ -6250,7 +6079,8 @@
           <w:lang w:val="sv-SE"/>
         </w:rPr>
       </w:pPr>
-      <w:bookmarkStart w:id="14" w:name="_Toc337748672"/>
+      <w:bookmarkStart w:id="18" w:name="_Toc337748672"/>
+      <w:bookmarkStart w:id="19" w:name="_Toc337749946"/>
       <w:r>
         <w:rPr>
           <w:rFonts w:ascii="Times New Roman" w:hAnsi="Times New Roman" w:cs="Times New Roman"/>
@@ -6260,7 +6090,8 @@
         </w:rPr>
         <w:t>Day of Birth</w:t>
       </w:r>
-      <w:bookmarkEnd w:id="14"/>
+      <w:bookmarkEnd w:id="18"/>
+      <w:bookmarkEnd w:id="19"/>
     </w:p>
     <w:p>
       <w:pPr>
@@ -6278,7 +6109,8 @@
           <w:lang w:val="sv-SE"/>
         </w:rPr>
       </w:pPr>
-      <w:bookmarkStart w:id="15" w:name="_Toc337748673"/>
+      <w:bookmarkStart w:id="20" w:name="_Toc337748673"/>
+      <w:bookmarkStart w:id="21" w:name="_Toc337749947"/>
       <w:r>
         <w:rPr>
           <w:rFonts w:ascii="Times New Roman" w:hAnsi="Times New Roman" w:cs="Times New Roman"/>
@@ -6288,7 +6120,8 @@
         </w:rPr>
         <w:t>Gender</w:t>
       </w:r>
-      <w:bookmarkEnd w:id="15"/>
+      <w:bookmarkEnd w:id="20"/>
+      <w:bookmarkEnd w:id="21"/>
     </w:p>
     <w:p>
       <w:pPr>
@@ -6301,7 +6134,8 @@
           <w:lang w:val="sv-SE"/>
         </w:rPr>
       </w:pPr>
-      <w:bookmarkStart w:id="16" w:name="_Toc337748674"/>
+      <w:bookmarkStart w:id="22" w:name="_Toc337748674"/>
+      <w:bookmarkStart w:id="23" w:name="_Toc337749948"/>
       <w:r>
         <w:rPr>
           <w:rFonts w:ascii="Times New Roman" w:hAnsi="Times New Roman" w:cs="Times New Roman"/>
@@ -6311,7 +6145,8 @@
         </w:rPr>
         <w:t>Người dùng sẽ đăng nhập bằng email và password  để vào hệ thống</w:t>
       </w:r>
-      <w:bookmarkEnd w:id="16"/>
+      <w:bookmarkEnd w:id="22"/>
+      <w:bookmarkEnd w:id="23"/>
     </w:p>
     <w:p>
       <w:pPr>
@@ -6331,7 +6166,7 @@
           <w:lang w:val="sv-SE"/>
         </w:rPr>
       </w:pPr>
-      <w:bookmarkStart w:id="17" w:name="_Toc337748675"/>
+      <w:bookmarkStart w:id="24" w:name="_Toc337749949"/>
       <w:r>
         <w:rPr>
           <w:rFonts w:ascii="Times New Roman" w:hAnsi="Times New Roman" w:cs="Times New Roman"/>
@@ -6354,7 +6189,7 @@
         </w:rPr>
         <w:t>nhập</w:t>
       </w:r>
-      <w:bookmarkEnd w:id="17"/>
+      <w:bookmarkEnd w:id="24"/>
     </w:p>
     <w:p>
       <w:pPr>
@@ -6367,7 +6202,8 @@
           <w:lang w:val="sv-SE"/>
         </w:rPr>
       </w:pPr>
-      <w:bookmarkStart w:id="18" w:name="_Toc337748676"/>
+      <w:bookmarkStart w:id="25" w:name="_Toc337748676"/>
+      <w:bookmarkStart w:id="26" w:name="_Toc337749950"/>
       <w:r>
         <w:rPr>
           <w:rFonts w:ascii="Times New Roman" w:hAnsi="Times New Roman" w:cs="Times New Roman"/>
@@ -6377,7 +6213,8 @@
         </w:rPr>
         <w:t>Sau khi đăng ký người dùng sẽ dùng email và password để đăng nhập vào hệ thống và có thể sử dụng các chức năng nâng cao của hệ thống như là:</w:t>
       </w:r>
-      <w:bookmarkEnd w:id="18"/>
+      <w:bookmarkEnd w:id="25"/>
+      <w:bookmarkEnd w:id="26"/>
     </w:p>
     <w:p>
       <w:pPr>
@@ -6395,7 +6232,8 @@
           <w:lang w:val="sv-SE"/>
         </w:rPr>
       </w:pPr>
-      <w:bookmarkStart w:id="19" w:name="_Toc337748677"/>
+      <w:bookmarkStart w:id="27" w:name="_Toc337748677"/>
+      <w:bookmarkStart w:id="28" w:name="_Toc337749951"/>
       <w:r>
         <w:rPr>
           <w:rFonts w:ascii="Times New Roman" w:hAnsi="Times New Roman" w:cs="Times New Roman"/>
@@ -6405,7 +6243,8 @@
         </w:rPr>
         <w:t>Thêm quán ăn</w:t>
       </w:r>
-      <w:bookmarkEnd w:id="19"/>
+      <w:bookmarkEnd w:id="27"/>
+      <w:bookmarkEnd w:id="28"/>
     </w:p>
     <w:p>
       <w:pPr>
@@ -6423,7 +6262,8 @@
           <w:lang w:val="sv-SE"/>
         </w:rPr>
       </w:pPr>
-      <w:bookmarkStart w:id="20" w:name="_Toc337748678"/>
+      <w:bookmarkStart w:id="29" w:name="_Toc337748678"/>
+      <w:bookmarkStart w:id="30" w:name="_Toc337749952"/>
       <w:r>
         <w:rPr>
           <w:rFonts w:ascii="Times New Roman" w:hAnsi="Times New Roman" w:cs="Times New Roman"/>
@@ -6433,7 +6273,8 @@
         </w:rPr>
         <w:t>Bình luận</w:t>
       </w:r>
-      <w:bookmarkEnd w:id="20"/>
+      <w:bookmarkEnd w:id="29"/>
+      <w:bookmarkEnd w:id="30"/>
     </w:p>
     <w:p>
       <w:pPr>
@@ -6451,7 +6292,8 @@
           <w:lang w:val="sv-SE"/>
         </w:rPr>
       </w:pPr>
-      <w:bookmarkStart w:id="21" w:name="_Toc337748679"/>
+      <w:bookmarkStart w:id="31" w:name="_Toc337748679"/>
+      <w:bookmarkStart w:id="32" w:name="_Toc337749953"/>
       <w:r>
         <w:rPr>
           <w:rFonts w:ascii="Times New Roman" w:hAnsi="Times New Roman" w:cs="Times New Roman"/>
@@ -6461,7 +6303,8 @@
         </w:rPr>
         <w:t>Thích</w:t>
       </w:r>
-      <w:bookmarkEnd w:id="21"/>
+      <w:bookmarkEnd w:id="31"/>
+      <w:bookmarkEnd w:id="32"/>
     </w:p>
     <w:p>
       <w:pPr>
@@ -6479,7 +6322,8 @@
           <w:lang w:val="sv-SE"/>
         </w:rPr>
       </w:pPr>
-      <w:bookmarkStart w:id="22" w:name="_Toc337748680"/>
+      <w:bookmarkStart w:id="33" w:name="_Toc337748680"/>
+      <w:bookmarkStart w:id="34" w:name="_Toc337749954"/>
       <w:r>
         <w:rPr>
           <w:rFonts w:ascii="Times New Roman" w:hAnsi="Times New Roman" w:cs="Times New Roman"/>
@@ -6489,7 +6333,8 @@
         </w:rPr>
         <w:t>Favorites</w:t>
       </w:r>
-      <w:bookmarkEnd w:id="22"/>
+      <w:bookmarkEnd w:id="33"/>
+      <w:bookmarkEnd w:id="34"/>
     </w:p>
     <w:p>
       <w:pPr>
@@ -6507,7 +6352,8 @@
           <w:lang w:val="sv-SE"/>
         </w:rPr>
       </w:pPr>
-      <w:bookmarkStart w:id="23" w:name="_Toc337748681"/>
+      <w:bookmarkStart w:id="35" w:name="_Toc337748681"/>
+      <w:bookmarkStart w:id="36" w:name="_Toc337749955"/>
       <w:r>
         <w:rPr>
           <w:rFonts w:ascii="Times New Roman" w:hAnsi="Times New Roman" w:cs="Times New Roman"/>
@@ -6518,7 +6364,8 @@
         <w:lastRenderedPageBreak/>
         <w:t>Kết nối mạng xã hội</w:t>
       </w:r>
-      <w:bookmarkEnd w:id="23"/>
+      <w:bookmarkEnd w:id="35"/>
+      <w:bookmarkEnd w:id="36"/>
     </w:p>
     <w:p>
       <w:pPr>
@@ -6536,7 +6383,8 @@
           <w:lang w:val="sv-SE"/>
         </w:rPr>
       </w:pPr>
-      <w:bookmarkStart w:id="24" w:name="_Toc337748682"/>
+      <w:bookmarkStart w:id="37" w:name="_Toc337748682"/>
+      <w:bookmarkStart w:id="38" w:name="_Toc337749956"/>
       <w:r>
         <w:rPr>
           <w:rFonts w:ascii="Times New Roman" w:hAnsi="Times New Roman" w:cs="Times New Roman"/>
@@ -6564,7 +6412,8 @@
         </w:rPr>
         <w:t xml:space="preserve"> feedback</w:t>
       </w:r>
-      <w:bookmarkEnd w:id="24"/>
+      <w:bookmarkEnd w:id="37"/>
+      <w:bookmarkEnd w:id="38"/>
     </w:p>
     <w:p>
       <w:pPr>
@@ -6595,7 +6444,7 @@
           <w:lang w:val="sv-SE"/>
         </w:rPr>
       </w:pPr>
-      <w:bookmarkStart w:id="25" w:name="_Toc337748683"/>
+      <w:bookmarkStart w:id="39" w:name="_Toc337749957"/>
       <w:r>
         <w:rPr>
           <w:rFonts w:ascii="Times New Roman" w:hAnsi="Times New Roman" w:cs="Times New Roman"/>
@@ -6618,7 +6467,7 @@
         </w:rPr>
         <w:t>tìm kiếm</w:t>
       </w:r>
-      <w:bookmarkEnd w:id="25"/>
+      <w:bookmarkEnd w:id="39"/>
     </w:p>
     <w:p>
       <w:pPr>
@@ -6811,7 +6660,8 @@
           <w:lang w:val="sv-SE"/>
         </w:rPr>
       </w:pPr>
-      <w:bookmarkStart w:id="26" w:name="_Toc337748684"/>
+      <w:bookmarkStart w:id="40" w:name="_Toc337748684"/>
+      <w:bookmarkStart w:id="41" w:name="_Toc337749958"/>
       <w:r>
         <w:rPr>
           <w:rFonts w:ascii="Times New Roman" w:hAnsi="Times New Roman" w:cs="Times New Roman"/>
@@ -6859,7 +6709,8 @@
         </w:rPr>
         <w:t>theo tùy chọn của người dùng</w:t>
       </w:r>
-      <w:bookmarkEnd w:id="26"/>
+      <w:bookmarkEnd w:id="40"/>
+      <w:bookmarkEnd w:id="41"/>
     </w:p>
     <w:p>
       <w:pPr>
@@ -6879,7 +6730,7 @@
           <w:lang w:val="sv-SE"/>
         </w:rPr>
       </w:pPr>
-      <w:bookmarkStart w:id="27" w:name="_Toc337748685"/>
+      <w:bookmarkStart w:id="42" w:name="_Toc337749959"/>
       <w:r>
         <w:rPr>
           <w:rFonts w:ascii="Times New Roman" w:hAnsi="Times New Roman" w:cs="Times New Roman"/>
@@ -6935,7 +6786,7 @@
         </w:rPr>
         <w:t xml:space="preserve"> (Comment)</w:t>
       </w:r>
-      <w:bookmarkEnd w:id="27"/>
+      <w:bookmarkEnd w:id="42"/>
     </w:p>
     <w:p>
       <w:pPr>
@@ -6948,7 +6799,8 @@
           <w:lang w:val="sv-SE"/>
         </w:rPr>
       </w:pPr>
-      <w:bookmarkStart w:id="28" w:name="_Toc337748686"/>
+      <w:bookmarkStart w:id="43" w:name="_Toc337748686"/>
+      <w:bookmarkStart w:id="44" w:name="_Toc337749960"/>
       <w:r>
         <w:rPr>
           <w:rFonts w:ascii="Times New Roman" w:hAnsi="Times New Roman" w:cs="Times New Roman"/>
@@ -6976,7 +6828,8 @@
         </w:rPr>
         <w:t>c quán ăn, người dùng sẽ được bình luận để nhận xét về món ăn hoặc quán ăn đó</w:t>
       </w:r>
-      <w:bookmarkEnd w:id="28"/>
+      <w:bookmarkEnd w:id="43"/>
+      <w:bookmarkEnd w:id="44"/>
     </w:p>
     <w:p>
       <w:pPr>
@@ -6989,7 +6842,8 @@
           <w:lang w:val="sv-SE"/>
         </w:rPr>
       </w:pPr>
-      <w:bookmarkStart w:id="29" w:name="_Toc337748687"/>
+      <w:bookmarkStart w:id="45" w:name="_Toc337748687"/>
+      <w:bookmarkStart w:id="46" w:name="_Toc337749961"/>
       <w:r>
         <w:rPr>
           <w:rFonts w:ascii="Times New Roman" w:hAnsi="Times New Roman" w:cs="Times New Roman"/>
@@ -6999,7 +6853,8 @@
         </w:rPr>
         <w:t>Khi đăng bình luận, trên giao diện phần mềm sẽ hiển thị tên và lời bình của người dùng</w:t>
       </w:r>
-      <w:bookmarkEnd w:id="29"/>
+      <w:bookmarkEnd w:id="45"/>
+      <w:bookmarkEnd w:id="46"/>
     </w:p>
     <w:p>
       <w:pPr>
@@ -7017,7 +6872,7 @@
           <w:lang w:val="sv-SE"/>
         </w:rPr>
       </w:pPr>
-      <w:bookmarkStart w:id="30" w:name="_Toc337748688"/>
+      <w:bookmarkStart w:id="47" w:name="_Toc337749962"/>
       <w:r>
         <w:rPr>
           <w:rFonts w:ascii="Times New Roman" w:hAnsi="Times New Roman" w:cs="Times New Roman"/>
@@ -7040,7 +6895,7 @@
         </w:rPr>
         <w:t>Thích (Like)</w:t>
       </w:r>
-      <w:bookmarkEnd w:id="30"/>
+      <w:bookmarkEnd w:id="47"/>
     </w:p>
     <w:p>
       <w:pPr>
@@ -7053,7 +6908,8 @@
           <w:lang w:val="sv-SE"/>
         </w:rPr>
       </w:pPr>
-      <w:bookmarkStart w:id="31" w:name="_Toc337748689"/>
+      <w:bookmarkStart w:id="48" w:name="_Toc337748689"/>
+      <w:bookmarkStart w:id="49" w:name="_Toc337749963"/>
       <w:r>
         <w:rPr>
           <w:rFonts w:ascii="Times New Roman" w:hAnsi="Times New Roman" w:cs="Times New Roman"/>
@@ -7063,7 +6919,8 @@
         </w:rPr>
         <w:t>Trên giao diện của chương trính, trong mỗi mục chứa thông tin quán ăn hoặc món ăn, sẽ có hiển thị số người like quán ăn hoặc món ăn đó</w:t>
       </w:r>
-      <w:bookmarkEnd w:id="31"/>
+      <w:bookmarkEnd w:id="48"/>
+      <w:bookmarkEnd w:id="49"/>
     </w:p>
     <w:p>
       <w:pPr>
@@ -7076,7 +6933,8 @@
           <w:lang w:val="sv-SE"/>
         </w:rPr>
       </w:pPr>
-      <w:bookmarkStart w:id="32" w:name="_Toc337748690"/>
+      <w:bookmarkStart w:id="50" w:name="_Toc337748690"/>
+      <w:bookmarkStart w:id="51" w:name="_Toc337749964"/>
       <w:r>
         <w:rPr>
           <w:rFonts w:ascii="Times New Roman" w:hAnsi="Times New Roman" w:cs="Times New Roman"/>
@@ -7086,7 +6944,8 @@
         </w:rPr>
         <w:t>Sau khi đăng nhập vào hệ thống, khi người dùng xem list các món ăn hoặc quán ăn, nếu thấy thích món ăn hoặc quán ăn nào đó, người dùng sẽ ấn nút thích (like).  Sau khi like thì quán ăn hoặc món ăn đó sẽ được hệ thống tự động thêm vào mục favorites của người dùng</w:t>
       </w:r>
-      <w:bookmarkEnd w:id="32"/>
+      <w:bookmarkEnd w:id="50"/>
+      <w:bookmarkEnd w:id="51"/>
     </w:p>
     <w:p>
       <w:pPr>
@@ -7099,7 +6958,8 @@
           <w:lang w:val="sv-SE"/>
         </w:rPr>
       </w:pPr>
-      <w:bookmarkStart w:id="33" w:name="_Toc337748691"/>
+      <w:bookmarkStart w:id="52" w:name="_Toc337748691"/>
+      <w:bookmarkStart w:id="53" w:name="_Toc337749965"/>
       <w:r>
         <w:rPr>
           <w:rFonts w:ascii="Times New Roman" w:hAnsi="Times New Roman" w:cs="Times New Roman"/>
@@ -7109,7 +6969,8 @@
         </w:rPr>
         <w:t>Khi like một mục nào đó, trên giao diện phần mềm sẽ hiển thị tên người dùng đã like</w:t>
       </w:r>
-      <w:bookmarkEnd w:id="33"/>
+      <w:bookmarkEnd w:id="52"/>
+      <w:bookmarkEnd w:id="53"/>
     </w:p>
     <w:p>
       <w:pPr>
@@ -7127,7 +6988,7 @@
           <w:lang w:val="sv-SE"/>
         </w:rPr>
       </w:pPr>
-      <w:bookmarkStart w:id="34" w:name="_Toc337748692"/>
+      <w:bookmarkStart w:id="54" w:name="_Toc337749966"/>
       <w:r>
         <w:rPr>
           <w:rFonts w:ascii="Times New Roman" w:hAnsi="Times New Roman" w:cs="Times New Roman"/>
@@ -7150,7 +7011,7 @@
         </w:rPr>
         <w:t>favorites</w:t>
       </w:r>
-      <w:bookmarkEnd w:id="34"/>
+      <w:bookmarkEnd w:id="54"/>
     </w:p>
     <w:p>
       <w:pPr>
@@ -7163,7 +7024,8 @@
           <w:lang w:val="sv-SE"/>
         </w:rPr>
       </w:pPr>
-      <w:bookmarkStart w:id="35" w:name="_Toc337748693"/>
+      <w:bookmarkStart w:id="55" w:name="_Toc337748693"/>
+      <w:bookmarkStart w:id="56" w:name="_Toc337749967"/>
       <w:r>
         <w:rPr>
           <w:rFonts w:ascii="Times New Roman" w:hAnsi="Times New Roman" w:cs="Times New Roman"/>
@@ -7192,7 +7054,8 @@
         </w:rPr>
         <w:t xml:space="preserve"> bằng cách nhấn nút like dưới mỗi sản phẩm</w:t>
       </w:r>
-      <w:bookmarkEnd w:id="35"/>
+      <w:bookmarkEnd w:id="55"/>
+      <w:bookmarkEnd w:id="56"/>
     </w:p>
     <w:p>
       <w:pPr>
@@ -7210,7 +7073,8 @@
           <w:lang w:val="sv-SE"/>
         </w:rPr>
       </w:pPr>
-      <w:bookmarkStart w:id="36" w:name="_Toc337748694"/>
+      <w:bookmarkStart w:id="57" w:name="_Toc337748694"/>
+      <w:bookmarkStart w:id="58" w:name="_Toc337749968"/>
       <w:r>
         <w:rPr>
           <w:rFonts w:ascii="Times New Roman" w:hAnsi="Times New Roman" w:cs="Times New Roman"/>
@@ -7233,7 +7097,8 @@
         </w:rPr>
         <w:t>Thêm địa điểm</w:t>
       </w:r>
-      <w:bookmarkEnd w:id="36"/>
+      <w:bookmarkEnd w:id="57"/>
+      <w:bookmarkEnd w:id="58"/>
     </w:p>
     <w:p>
       <w:pPr>
@@ -7310,7 +7175,7 @@
           <w:szCs w:val="26"/>
           <w:lang w:val="sv-SE"/>
         </w:rPr>
-        <w:t>Địa chỉ</w:t>
+        <w:t>Miêu tả</w:t>
       </w:r>
     </w:p>
     <w:p>
@@ -7334,16 +7199,12 @@
           <w:szCs w:val="26"/>
           <w:lang w:val="sv-SE"/>
         </w:rPr>
-        <w:t>Số điện thoại</w:t>
-      </w:r>
-    </w:p>
-    <w:p>
-      <w:pPr>
-        <w:pStyle w:val="ListParagraph"/>
-        <w:numPr>
-          <w:ilvl w:val="0"/>
-          <w:numId w:val="3"/>
-        </w:numPr>
+        <w:t>Hình ảnh</w:t>
+      </w:r>
+    </w:p>
+    <w:p>
+      <w:pPr>
+        <w:ind w:left="1418"/>
         <w:rPr>
           <w:rFonts w:ascii="Times New Roman" w:hAnsi="Times New Roman" w:cs="Times New Roman"/>
           <w:sz w:val="26"/>
@@ -7358,75 +7219,27 @@
           <w:szCs w:val="26"/>
           <w:lang w:val="sv-SE"/>
         </w:rPr>
-        <w:t>Các loại món ăn</w:t>
-      </w:r>
-    </w:p>
-    <w:p>
-      <w:pPr>
-        <w:pStyle w:val="ListParagraph"/>
-        <w:numPr>
-          <w:ilvl w:val="0"/>
-          <w:numId w:val="3"/>
-        </w:numPr>
+        <w:t>Khi gửi lên server, thông tin về quán ăn sẽ được gửi đến quản trị viên phần mềm, admin sẽ chấp nhận hoặc từ chối việc thêm quán ăn này vào hệ thống</w:t>
+      </w:r>
+    </w:p>
+    <w:p>
+      <w:pPr>
+        <w:ind w:left="1418"/>
+        <w:rPr>
+          <w:rFonts w:ascii="Times New Roman" w:hAnsi="Times New Roman" w:cs="Times New Roman"/>
+          <w:sz w:val="26"/>
+          <w:szCs w:val="28"/>
+          <w:lang w:val="sv-SE"/>
+        </w:rPr>
+      </w:pPr>
+      <w:r>
         <w:rPr>
           <w:rFonts w:ascii="Times New Roman" w:hAnsi="Times New Roman" w:cs="Times New Roman"/>
           <w:sz w:val="26"/>
           <w:szCs w:val="26"/>
           <w:lang w:val="sv-SE"/>
         </w:rPr>
-      </w:pPr>
-      <w:r>
-        <w:rPr>
-          <w:rFonts w:ascii="Times New Roman" w:hAnsi="Times New Roman" w:cs="Times New Roman"/>
-          <w:sz w:val="26"/>
-          <w:szCs w:val="26"/>
-          <w:lang w:val="sv-SE"/>
-        </w:rPr>
-        <w:t>Giá cả từng món ăn</w:t>
-      </w:r>
-    </w:p>
-    <w:p>
-      <w:pPr>
-        <w:pStyle w:val="ListParagraph"/>
-        <w:numPr>
-          <w:ilvl w:val="0"/>
-          <w:numId w:val="3"/>
-        </w:numPr>
-        <w:rPr>
-          <w:rFonts w:ascii="Times New Roman" w:hAnsi="Times New Roman" w:cs="Times New Roman"/>
-          <w:sz w:val="26"/>
-          <w:szCs w:val="26"/>
-          <w:lang w:val="sv-SE"/>
-        </w:rPr>
-      </w:pPr>
-      <w:r>
-        <w:rPr>
-          <w:rFonts w:ascii="Times New Roman" w:hAnsi="Times New Roman" w:cs="Times New Roman"/>
-          <w:sz w:val="26"/>
-          <w:szCs w:val="26"/>
-          <w:lang w:val="sv-SE"/>
-        </w:rPr>
-        <w:t>Có thể có ảnh đi kèm</w:t>
-      </w:r>
-    </w:p>
-    <w:p>
-      <w:pPr>
-        <w:ind w:left="1418"/>
-        <w:rPr>
-          <w:rFonts w:ascii="Times New Roman" w:hAnsi="Times New Roman" w:cs="Times New Roman"/>
-          <w:sz w:val="26"/>
-          <w:szCs w:val="28"/>
-          <w:lang w:val="sv-SE"/>
-        </w:rPr>
-      </w:pPr>
-      <w:r>
-        <w:rPr>
-          <w:rFonts w:ascii="Times New Roman" w:hAnsi="Times New Roman" w:cs="Times New Roman"/>
-          <w:sz w:val="26"/>
-          <w:szCs w:val="26"/>
-          <w:lang w:val="sv-SE"/>
-        </w:rPr>
-        <w:t>Khi gửi lên server, thông tin về quán ăn sẽ được gửi đến quản trị viên phần mềm, admin sẽ chấp nhận hoặc từ chối việc thêm quán ăn này vào hệ thống</w:t>
+        <w:t>Khi chọn tên quán ăn, hệ thống sẽ hiển thị các tên quán gợi ý cho người dùng</w:t>
       </w:r>
     </w:p>
     <w:p>
@@ -7445,7 +7258,7 @@
           <w:lang w:val="sv-SE"/>
         </w:rPr>
       </w:pPr>
-      <w:bookmarkStart w:id="37" w:name="_Toc337748695"/>
+      <w:bookmarkStart w:id="59" w:name="_Toc337749969"/>
       <w:r>
         <w:rPr>
           <w:rFonts w:ascii="Times New Roman" w:hAnsi="Times New Roman" w:cs="Times New Roman"/>
@@ -7466,9 +7279,20 @@
           <w:szCs w:val="32"/>
           <w:lang w:val="sv-SE"/>
         </w:rPr>
-        <w:t>Top quán ăn trong tuần</w:t>
-      </w:r>
-      <w:bookmarkEnd w:id="37"/>
+        <w:t>Địa điểm</w:t>
+      </w:r>
+      <w:r>
+        <w:rPr>
+          <w:rFonts w:ascii="Times New Roman" w:hAnsi="Times New Roman" w:cs="Times New Roman"/>
+          <w:b/>
+          <w:color w:val="17365D" w:themeColor="text2" w:themeShade="BF"/>
+          <w:sz w:val="32"/>
+          <w:szCs w:val="32"/>
+          <w:lang w:val="sv-SE"/>
+        </w:rPr>
+        <w:t xml:space="preserve"> trong tuần</w:t>
+      </w:r>
+      <w:bookmarkEnd w:id="59"/>
     </w:p>
     <w:p>
       <w:pPr>
@@ -7481,7 +7305,8 @@
           <w:lang w:val="sv-SE"/>
         </w:rPr>
       </w:pPr>
-      <w:bookmarkStart w:id="38" w:name="_Toc337748696"/>
+      <w:bookmarkStart w:id="60" w:name="_Toc337748696"/>
+      <w:bookmarkStart w:id="61" w:name="_Toc337749970"/>
       <w:r>
         <w:rPr>
           <w:rFonts w:ascii="Times New Roman" w:hAnsi="Times New Roman"/>
@@ -7491,7 +7316,8 @@
         </w:rPr>
         <w:t>Hệ thống sẽ lựa chọn ngẫu nhiên 5 trong số các quán ăn có trong cơ sở dữ liệu để hiển thị cho người dùng chọn dễ dàng</w:t>
       </w:r>
-      <w:bookmarkEnd w:id="38"/>
+      <w:bookmarkEnd w:id="60"/>
+      <w:bookmarkEnd w:id="61"/>
       <w:r>
         <w:rPr>
           <w:rFonts w:ascii="Times New Roman" w:hAnsi="Times New Roman" w:cs="Times New Roman"/>
@@ -7513,23 +7339,14 @@
         <w:outlineLvl w:val="1"/>
         <w:rPr>
           <w:rFonts w:ascii="Times New Roman" w:hAnsi="Times New Roman" w:cs="Times New Roman"/>
-          <w:sz w:val="28"/>
-          <w:szCs w:val="28"/>
-          <w:lang w:val="sv-SE"/>
-        </w:rPr>
-      </w:pPr>
-      <w:bookmarkStart w:id="39" w:name="_Toc337748697"/>
-      <w:r>
-        <w:rPr>
-          <w:rFonts w:ascii="Times New Roman" w:hAnsi="Times New Roman" w:cs="Times New Roman"/>
           <w:b/>
           <w:color w:val="17365D" w:themeColor="text2" w:themeShade="BF"/>
           <w:sz w:val="32"/>
           <w:szCs w:val="32"/>
           <w:lang w:val="sv-SE"/>
         </w:rPr>
-        <w:t xml:space="preserve">Chức năng </w:t>
-      </w:r>
+      </w:pPr>
+      <w:bookmarkStart w:id="62" w:name="_Toc337749971"/>
       <w:r>
         <w:rPr>
           <w:rFonts w:ascii="Times New Roman" w:hAnsi="Times New Roman" w:cs="Times New Roman"/>
@@ -7539,13 +7356,25 @@
           <w:szCs w:val="32"/>
           <w:lang w:val="sv-SE"/>
         </w:rPr>
-        <w:t>Top món ăn trong tuần</w:t>
-      </w:r>
-      <w:bookmarkEnd w:id="39"/>
+        <w:t xml:space="preserve">Chức năng </w:t>
+      </w:r>
+      <w:r>
+        <w:rPr>
+          <w:rFonts w:ascii="Times New Roman" w:hAnsi="Times New Roman" w:cs="Times New Roman"/>
+          <w:b/>
+          <w:color w:val="17365D" w:themeColor="text2" w:themeShade="BF"/>
+          <w:sz w:val="32"/>
+          <w:szCs w:val="32"/>
+          <w:lang w:val="sv-SE"/>
+        </w:rPr>
+        <w:t>Kết nối mạng xã hội</w:t>
+      </w:r>
+      <w:bookmarkEnd w:id="62"/>
     </w:p>
     <w:p>
       <w:pPr>
         <w:ind w:left="1440"/>
+        <w:jc w:val="both"/>
         <w:outlineLvl w:val="1"/>
         <w:rPr>
           <w:rFonts w:ascii="Times New Roman" w:hAnsi="Times New Roman" w:cs="Times New Roman"/>
@@ -7554,35 +7383,28 @@
           <w:lang w:val="sv-SE"/>
         </w:rPr>
       </w:pPr>
-      <w:bookmarkStart w:id="40" w:name="_Toc337748698"/>
-      <w:r>
-        <w:rPr>
-          <w:rFonts w:ascii="Times New Roman" w:hAnsi="Times New Roman"/>
-          <w:sz w:val="26"/>
-          <w:szCs w:val="26"/>
-          <w:lang w:val="sv-SE"/>
-        </w:rPr>
-        <w:t xml:space="preserve">Hệ thống sẽ lựa chọn ngẫu nhiên 5 trong số các </w:t>
-      </w:r>
-      <w:r>
-        <w:rPr>
-          <w:rFonts w:ascii="Times New Roman" w:hAnsi="Times New Roman"/>
-          <w:sz w:val="26"/>
-          <w:szCs w:val="26"/>
-          <w:lang w:val="sv-SE"/>
-        </w:rPr>
-        <w:t>món</w:t>
-      </w:r>
-      <w:r>
-        <w:rPr>
-          <w:rFonts w:ascii="Times New Roman" w:hAnsi="Times New Roman"/>
-          <w:sz w:val="26"/>
-          <w:szCs w:val="26"/>
-          <w:lang w:val="sv-SE"/>
-        </w:rPr>
-        <w:t xml:space="preserve"> ăn có trong cơ sở dữ liệu để hiển thị cho người dùng chọn dễ dàng</w:t>
-      </w:r>
-      <w:bookmarkEnd w:id="40"/>
+      <w:bookmarkStart w:id="63" w:name="_Toc337748700"/>
+      <w:bookmarkStart w:id="64" w:name="_Toc337749972"/>
+      <w:r>
+        <w:rPr>
+          <w:rFonts w:ascii="Times New Roman" w:hAnsi="Times New Roman" w:cs="Times New Roman"/>
+          <w:sz w:val="26"/>
+          <w:szCs w:val="28"/>
+          <w:lang w:val="sv-SE"/>
+        </w:rPr>
+        <w:t xml:space="preserve">Mỗi khi </w:t>
+      </w:r>
+      <w:r>
+        <w:rPr>
+          <w:rFonts w:ascii="Times New Roman" w:hAnsi="Times New Roman" w:cs="Times New Roman"/>
+          <w:sz w:val="26"/>
+          <w:szCs w:val="28"/>
+          <w:lang w:val="sv-SE"/>
+        </w:rPr>
+        <w:t>thấy món ăn hoặc quán ăn nào ngon, yêu thích và muốn chia sẽ với bạn bè qua các mạng xã hội như Facebook, Zing me, Twiter, Google+... người dùng có thể chia sẽ dễ dàng với chức năng Kết nối mạng xã hội của phần mềm</w:t>
+      </w:r>
+      <w:bookmarkEnd w:id="63"/>
+      <w:bookmarkEnd w:id="64"/>
     </w:p>
     <w:p>
       <w:pPr>
@@ -7595,14 +7417,23 @@
         <w:outlineLvl w:val="1"/>
         <w:rPr>
           <w:rFonts w:ascii="Times New Roman" w:hAnsi="Times New Roman" w:cs="Times New Roman"/>
+          <w:sz w:val="28"/>
+          <w:szCs w:val="28"/>
+          <w:lang w:val="sv-SE"/>
+        </w:rPr>
+      </w:pPr>
+      <w:bookmarkStart w:id="65" w:name="_Toc337749973"/>
+      <w:r>
+        <w:rPr>
+          <w:rFonts w:ascii="Times New Roman" w:hAnsi="Times New Roman" w:cs="Times New Roman"/>
           <w:b/>
           <w:color w:val="17365D" w:themeColor="text2" w:themeShade="BF"/>
           <w:sz w:val="32"/>
           <w:szCs w:val="32"/>
           <w:lang w:val="sv-SE"/>
         </w:rPr>
-      </w:pPr>
-      <w:bookmarkStart w:id="41" w:name="_Toc337748699"/>
+        <w:t xml:space="preserve">Chức năng </w:t>
+      </w:r>
       <w:r>
         <w:rPr>
           <w:rFonts w:ascii="Times New Roman" w:hAnsi="Times New Roman" w:cs="Times New Roman"/>
@@ -7612,25 +7443,13 @@
           <w:szCs w:val="32"/>
           <w:lang w:val="sv-SE"/>
         </w:rPr>
-        <w:t xml:space="preserve">Chức năng </w:t>
-      </w:r>
-      <w:r>
-        <w:rPr>
-          <w:rFonts w:ascii="Times New Roman" w:hAnsi="Times New Roman" w:cs="Times New Roman"/>
-          <w:b/>
-          <w:color w:val="17365D" w:themeColor="text2" w:themeShade="BF"/>
-          <w:sz w:val="32"/>
-          <w:szCs w:val="32"/>
-          <w:lang w:val="sv-SE"/>
-        </w:rPr>
-        <w:t>Kết nối mạng xã hội</w:t>
-      </w:r>
-      <w:bookmarkEnd w:id="41"/>
+        <w:t>Đặc sản</w:t>
+      </w:r>
+      <w:bookmarkEnd w:id="65"/>
     </w:p>
     <w:p>
       <w:pPr>
         <w:ind w:left="1440"/>
-        <w:jc w:val="both"/>
         <w:outlineLvl w:val="1"/>
         <w:rPr>
           <w:rFonts w:ascii="Times New Roman" w:hAnsi="Times New Roman" w:cs="Times New Roman"/>
@@ -7639,26 +7458,49 @@
           <w:lang w:val="sv-SE"/>
         </w:rPr>
       </w:pPr>
-      <w:bookmarkStart w:id="42" w:name="_Toc337748700"/>
-      <w:r>
-        <w:rPr>
-          <w:rFonts w:ascii="Times New Roman" w:hAnsi="Times New Roman" w:cs="Times New Roman"/>
-          <w:sz w:val="26"/>
-          <w:szCs w:val="28"/>
-          <w:lang w:val="sv-SE"/>
-        </w:rPr>
-        <w:t xml:space="preserve">Mỗi khi </w:t>
-      </w:r>
-      <w:r>
-        <w:rPr>
-          <w:rFonts w:ascii="Times New Roman" w:hAnsi="Times New Roman" w:cs="Times New Roman"/>
-          <w:sz w:val="26"/>
-          <w:szCs w:val="28"/>
-          <w:lang w:val="sv-SE"/>
-        </w:rPr>
-        <w:t>thấy món ăn hoặc quán ăn nào ngon, yêu thích và muốn chia sẽ với bạn bè qua các mạng xã hội như Facebook, Zing me, Twiter, Google+... người dùng có thể chia sẽ dễ dàng với chức năng Kết nối mạng xã hội của phần mềm</w:t>
-      </w:r>
-      <w:bookmarkEnd w:id="42"/>
+      <w:bookmarkStart w:id="66" w:name="_Toc337748702"/>
+      <w:bookmarkStart w:id="67" w:name="_Toc337749974"/>
+      <w:r>
+        <w:rPr>
+          <w:rFonts w:ascii="Times New Roman" w:hAnsi="Times New Roman" w:cs="Times New Roman"/>
+          <w:sz w:val="26"/>
+          <w:szCs w:val="26"/>
+          <w:lang w:val="sv-SE"/>
+        </w:rPr>
+        <w:t>Giới thiệu với người dùng các món đặc sản của từng vùng m</w:t>
+      </w:r>
+      <w:r>
+        <w:rPr>
+          <w:rFonts w:ascii="Times New Roman" w:hAnsi="Times New Roman" w:cs="Times New Roman"/>
+          <w:sz w:val="26"/>
+          <w:szCs w:val="26"/>
+          <w:lang w:val="sv-SE"/>
+        </w:rPr>
+        <w:t>iền</w:t>
+      </w:r>
+      <w:bookmarkEnd w:id="66"/>
+      <w:bookmarkEnd w:id="67"/>
+    </w:p>
+    <w:p>
+      <w:pPr>
+        <w:pStyle w:val="ListParagraph"/>
+        <w:ind w:left="1440"/>
+        <w:rPr>
+          <w:rFonts w:ascii="Times New Roman" w:hAnsi="Times New Roman" w:cs="Times New Roman"/>
+          <w:sz w:val="28"/>
+          <w:szCs w:val="28"/>
+          <w:lang w:val="sv-SE"/>
+        </w:rPr>
+      </w:pPr>
+      <w:r>
+        <w:rPr>
+          <w:rFonts w:ascii="Times New Roman" w:hAnsi="Times New Roman" w:cs="Times New Roman"/>
+          <w:sz w:val="28"/>
+          <w:szCs w:val="28"/>
+          <w:lang w:val="sv-SE"/>
+        </w:rPr>
+        <w:t>Người dùng chọn vùng miền, phần mềm sẽ hiển thị các món ăn đặc sản của vùng miền đó</w:t>
+      </w:r>
     </w:p>
     <w:p>
       <w:pPr>
@@ -7671,23 +7513,14 @@
         <w:outlineLvl w:val="1"/>
         <w:rPr>
           <w:rFonts w:ascii="Times New Roman" w:hAnsi="Times New Roman" w:cs="Times New Roman"/>
-          <w:sz w:val="28"/>
-          <w:szCs w:val="28"/>
-          <w:lang w:val="sv-SE"/>
-        </w:rPr>
-      </w:pPr>
-      <w:bookmarkStart w:id="43" w:name="_Toc337748701"/>
-      <w:r>
-        <w:rPr>
-          <w:rFonts w:ascii="Times New Roman" w:hAnsi="Times New Roman" w:cs="Times New Roman"/>
           <w:b/>
           <w:color w:val="17365D" w:themeColor="text2" w:themeShade="BF"/>
           <w:sz w:val="32"/>
           <w:szCs w:val="32"/>
           <w:lang w:val="sv-SE"/>
         </w:rPr>
-        <w:t xml:space="preserve">Chức năng </w:t>
-      </w:r>
+      </w:pPr>
+      <w:bookmarkStart w:id="68" w:name="_Toc337749975"/>
       <w:r>
         <w:rPr>
           <w:rFonts w:ascii="Times New Roman" w:hAnsi="Times New Roman" w:cs="Times New Roman"/>
@@ -7697,72 +7530,9 @@
           <w:szCs w:val="32"/>
           <w:lang w:val="sv-SE"/>
         </w:rPr>
-        <w:t>Đặc sản</w:t>
-      </w:r>
-      <w:bookmarkEnd w:id="43"/>
-    </w:p>
-    <w:p>
-      <w:pPr>
-        <w:ind w:left="1440"/>
-        <w:outlineLvl w:val="1"/>
-        <w:rPr>
-          <w:rFonts w:ascii="Times New Roman" w:hAnsi="Times New Roman" w:cs="Times New Roman"/>
-          <w:sz w:val="26"/>
-          <w:szCs w:val="28"/>
-          <w:lang w:val="sv-SE"/>
-        </w:rPr>
-      </w:pPr>
-      <w:bookmarkStart w:id="44" w:name="_Toc337748702"/>
-      <w:r>
-        <w:rPr>
-          <w:rFonts w:ascii="Times New Roman" w:hAnsi="Times New Roman" w:cs="Times New Roman"/>
-          <w:sz w:val="26"/>
-          <w:szCs w:val="26"/>
-          <w:lang w:val="sv-SE"/>
-        </w:rPr>
-        <w:t>Giới thiệu với người dùng các món đặc sản của từng vùng m</w:t>
-      </w:r>
-      <w:r>
-        <w:rPr>
-          <w:rFonts w:ascii="Times New Roman" w:hAnsi="Times New Roman" w:cs="Times New Roman"/>
-          <w:sz w:val="26"/>
-          <w:szCs w:val="26"/>
-          <w:lang w:val="sv-SE"/>
-        </w:rPr>
-        <w:t>iền</w:t>
-      </w:r>
-      <w:bookmarkEnd w:id="44"/>
-    </w:p>
-    <w:p>
-      <w:pPr>
-        <w:pStyle w:val="ListParagraph"/>
-        <w:ind w:left="1440"/>
-        <w:rPr>
-          <w:rFonts w:ascii="Times New Roman" w:hAnsi="Times New Roman" w:cs="Times New Roman"/>
-          <w:sz w:val="28"/>
-          <w:szCs w:val="28"/>
-          <w:lang w:val="sv-SE"/>
-        </w:rPr>
-      </w:pPr>
-      <w:r>
-        <w:rPr>
-          <w:rFonts w:ascii="Times New Roman" w:hAnsi="Times New Roman" w:cs="Times New Roman"/>
-          <w:sz w:val="28"/>
-          <w:szCs w:val="28"/>
-          <w:lang w:val="sv-SE"/>
-        </w:rPr>
-        <w:t>Người dùng chọn vùng miền, phần mềm sẽ hiển thị các món ăn đặc sản của vùng miền đó</w:t>
-      </w:r>
-    </w:p>
-    <w:p>
-      <w:pPr>
-        <w:pStyle w:val="ListParagraph"/>
-        <w:numPr>
-          <w:ilvl w:val="1"/>
-          <w:numId w:val="2"/>
-        </w:numPr>
-        <w:ind w:left="1560" w:hanging="480"/>
-        <w:outlineLvl w:val="1"/>
+        <w:t xml:space="preserve">Chức năng </w:t>
+      </w:r>
+      <w:r>
         <w:rPr>
           <w:rFonts w:ascii="Times New Roman" w:hAnsi="Times New Roman" w:cs="Times New Roman"/>
           <w:b/>
@@ -7771,31 +7541,9 @@
           <w:szCs w:val="32"/>
           <w:lang w:val="sv-SE"/>
         </w:rPr>
-      </w:pPr>
-      <w:bookmarkStart w:id="45" w:name="_Toc337748703"/>
-      <w:r>
-        <w:rPr>
-          <w:rFonts w:ascii="Times New Roman" w:hAnsi="Times New Roman" w:cs="Times New Roman"/>
-          <w:b/>
-          <w:color w:val="17365D" w:themeColor="text2" w:themeShade="BF"/>
-          <w:sz w:val="32"/>
-          <w:szCs w:val="32"/>
-          <w:lang w:val="sv-SE"/>
-        </w:rPr>
-        <w:t xml:space="preserve">Chức năng </w:t>
-      </w:r>
-      <w:r>
-        <w:rPr>
-          <w:rFonts w:ascii="Times New Roman" w:hAnsi="Times New Roman" w:cs="Times New Roman"/>
-          <w:b/>
-          <w:color w:val="17365D" w:themeColor="text2" w:themeShade="BF"/>
-          <w:sz w:val="32"/>
-          <w:szCs w:val="32"/>
-          <w:lang w:val="sv-SE"/>
-        </w:rPr>
         <w:t>Góp ý - feedback</w:t>
       </w:r>
-      <w:bookmarkEnd w:id="45"/>
+      <w:bookmarkEnd w:id="68"/>
     </w:p>
     <w:p>
       <w:pPr>
@@ -7809,15 +7557,30 @@
           <w:lang w:val="sv-SE"/>
         </w:rPr>
       </w:pPr>
-      <w:bookmarkStart w:id="46" w:name="_Toc337748704"/>
-      <w:r>
-        <w:rPr>
-          <w:rFonts w:ascii="Times New Roman" w:hAnsi="Times New Roman" w:cs="Times New Roman"/>
-          <w:sz w:val="26"/>
-          <w:szCs w:val="28"/>
-          <w:lang w:val="sv-SE"/>
-        </w:rPr>
-        <w:lastRenderedPageBreak/>
+      <w:bookmarkStart w:id="69" w:name="_Toc337748704"/>
+      <w:bookmarkStart w:id="70" w:name="_Toc337749976"/>
+    </w:p>
+    <w:p>
+      <w:pPr>
+        <w:pStyle w:val="ListParagraph"/>
+        <w:spacing w:before="120"/>
+        <w:outlineLvl w:val="0"/>
+        <w:rPr>
+          <w:rFonts w:ascii="Times New Roman" w:hAnsi="Times New Roman" w:cs="Times New Roman"/>
+          <w:sz w:val="26"/>
+          <w:szCs w:val="28"/>
+          <w:lang w:val="sv-SE"/>
+        </w:rPr>
+      </w:pPr>
+      <w:bookmarkStart w:id="71" w:name="_GoBack"/>
+      <w:bookmarkEnd w:id="71"/>
+      <w:r>
+        <w:rPr>
+          <w:rFonts w:ascii="Times New Roman" w:hAnsi="Times New Roman" w:cs="Times New Roman"/>
+          <w:sz w:val="26"/>
+          <w:szCs w:val="28"/>
+          <w:lang w:val="sv-SE"/>
+        </w:rPr>
         <w:t>Trong quá trình dùng phần mềm, người dùng có thể góp ý với ban quản trị</w:t>
       </w:r>
       <w:r>
@@ -7829,7 +7592,8 @@
         </w:rPr>
         <w:t xml:space="preserve"> hệ thống để có một phần mềm hoàn chỉnh hơn về:</w:t>
       </w:r>
-      <w:bookmarkEnd w:id="46"/>
+      <w:bookmarkEnd w:id="69"/>
+      <w:bookmarkEnd w:id="70"/>
     </w:p>
     <w:p>
       <w:pPr>
@@ -7847,7 +7611,8 @@
           <w:lang w:val="sv-SE"/>
         </w:rPr>
       </w:pPr>
-      <w:bookmarkStart w:id="47" w:name="_Toc337748705"/>
+      <w:bookmarkStart w:id="72" w:name="_Toc337748705"/>
+      <w:bookmarkStart w:id="73" w:name="_Toc337749977"/>
       <w:r>
         <w:rPr>
           <w:rFonts w:ascii="Times New Roman" w:hAnsi="Times New Roman" w:cs="Times New Roman"/>
@@ -7857,7 +7622,8 @@
         </w:rPr>
         <w:t>Giao diện</w:t>
       </w:r>
-      <w:bookmarkEnd w:id="47"/>
+      <w:bookmarkEnd w:id="72"/>
+      <w:bookmarkEnd w:id="73"/>
     </w:p>
     <w:p>
       <w:pPr>
@@ -7875,7 +7641,8 @@
           <w:lang w:val="sv-SE"/>
         </w:rPr>
       </w:pPr>
-      <w:bookmarkStart w:id="48" w:name="_Toc337748706"/>
+      <w:bookmarkStart w:id="74" w:name="_Toc337748706"/>
+      <w:bookmarkStart w:id="75" w:name="_Toc337749978"/>
       <w:r>
         <w:rPr>
           <w:rFonts w:ascii="Times New Roman" w:hAnsi="Times New Roman" w:cs="Times New Roman"/>
@@ -7885,7 +7652,8 @@
         </w:rPr>
         <w:t>Cách thức trình bày</w:t>
       </w:r>
-      <w:bookmarkEnd w:id="48"/>
+      <w:bookmarkEnd w:id="74"/>
+      <w:bookmarkEnd w:id="75"/>
     </w:p>
     <w:p>
       <w:pPr>
@@ -7903,17 +7671,20 @@
           <w:lang w:val="sv-SE"/>
         </w:rPr>
       </w:pPr>
-      <w:bookmarkStart w:id="49" w:name="_Toc337748707"/>
-      <w:r>
-        <w:rPr>
-          <w:rFonts w:ascii="Times New Roman" w:hAnsi="Times New Roman" w:cs="Times New Roman"/>
-          <w:sz w:val="26"/>
-          <w:szCs w:val="28"/>
-          <w:lang w:val="sv-SE"/>
-        </w:rPr>
+      <w:bookmarkStart w:id="76" w:name="_Toc337748707"/>
+      <w:bookmarkStart w:id="77" w:name="_Toc337749979"/>
+      <w:r>
+        <w:rPr>
+          <w:rFonts w:ascii="Times New Roman" w:hAnsi="Times New Roman" w:cs="Times New Roman"/>
+          <w:sz w:val="26"/>
+          <w:szCs w:val="28"/>
+          <w:lang w:val="sv-SE"/>
+        </w:rPr>
+        <w:lastRenderedPageBreak/>
         <w:t>Các chức năng nâng cấp</w:t>
       </w:r>
-      <w:bookmarkEnd w:id="49"/>
+      <w:bookmarkEnd w:id="76"/>
+      <w:bookmarkEnd w:id="77"/>
     </w:p>
     <w:p>
       <w:pPr>
@@ -7931,7 +7702,8 @@
           <w:lang w:val="sv-SE"/>
         </w:rPr>
       </w:pPr>
-      <w:bookmarkStart w:id="50" w:name="_Toc337748708"/>
+      <w:bookmarkStart w:id="78" w:name="_Toc337748708"/>
+      <w:bookmarkStart w:id="79" w:name="_Toc337749980"/>
       <w:r>
         <w:rPr>
           <w:rFonts w:ascii="Times New Roman" w:hAnsi="Times New Roman" w:cs="Times New Roman"/>
@@ -7941,7 +7713,8 @@
         </w:rPr>
         <w:t>...</w:t>
       </w:r>
-      <w:bookmarkEnd w:id="50"/>
+      <w:bookmarkEnd w:id="78"/>
+      <w:bookmarkEnd w:id="79"/>
     </w:p>
     <w:p>
       <w:pPr>
@@ -7975,7 +7748,7 @@
           <w:szCs w:val="32"/>
         </w:rPr>
       </w:pPr>
-      <w:bookmarkStart w:id="51" w:name="_Toc337748709"/>
+      <w:bookmarkStart w:id="80" w:name="_Toc337749981"/>
       <w:r>
         <w:rPr>
           <w:rFonts w:ascii="Times New Roman" w:hAnsi="Times New Roman" w:cs="Times New Roman"/>
@@ -7986,7 +7759,7 @@
         </w:rPr>
         <w:t>THÔNG TIN HỔ TRỢ</w:t>
       </w:r>
-      <w:bookmarkEnd w:id="51"/>
+      <w:bookmarkEnd w:id="80"/>
     </w:p>
     <w:p>
       <w:pPr>
@@ -8005,7 +7778,7 @@
           <w:lang w:val="sv-SE"/>
         </w:rPr>
       </w:pPr>
-      <w:bookmarkStart w:id="52" w:name="_Toc337748710"/>
+      <w:bookmarkStart w:id="81" w:name="_Toc337749982"/>
       <w:r>
         <w:rPr>
           <w:rFonts w:ascii="Times New Roman" w:hAnsi="Times New Roman" w:cs="Times New Roman"/>
@@ -8017,7 +7790,7 @@
         </w:rPr>
         <w:t>Các tài liệu tham khảo</w:t>
       </w:r>
-      <w:bookmarkEnd w:id="52"/>
+      <w:bookmarkEnd w:id="81"/>
     </w:p>
     <w:p>
       <w:pPr>
@@ -8051,7 +7824,7 @@
           <w:lang w:val="sv-SE"/>
         </w:rPr>
       </w:pPr>
-      <w:bookmarkStart w:id="53" w:name="_Toc337748711"/>
+      <w:bookmarkStart w:id="82" w:name="_Toc337749983"/>
       <w:r>
         <w:rPr>
           <w:rFonts w:ascii="Times New Roman" w:hAnsi="Times New Roman" w:cs="Times New Roman"/>
@@ -8063,7 +7836,7 @@
         </w:rPr>
         <w:t>Thông tin liên hệ</w:t>
       </w:r>
-      <w:bookmarkEnd w:id="53"/>
+      <w:bookmarkEnd w:id="82"/>
     </w:p>
     <w:p>
       <w:pPr>
@@ -8379,7 +8152,7 @@
               <w:noProof/>
               <w:sz w:val="20"/>
             </w:rPr>
-            <w:t>2</w:t>
+            <w:t>10</w:t>
           </w:r>
           <w:r>
             <w:rPr>
@@ -10845,7 +10618,7 @@
 </file>
 
 <file path=customXml/itemProps2.xml><?xml version="1.0" encoding="utf-8"?>
-<ds:datastoreItem xmlns:ds="http://schemas.openxmlformats.org/officeDocument/2006/customXml" ds:itemID="{94268C2C-A13C-43F7-8664-D565675F3ABF}">
+<ds:datastoreItem xmlns:ds="http://schemas.openxmlformats.org/officeDocument/2006/customXml" ds:itemID="{ACD541EA-C880-4CB1-9DE5-575123FEC58D}">
   <ds:schemaRefs>
     <ds:schemaRef ds:uri="http://schemas.openxmlformats.org/officeDocument/2006/bibliography"/>
   </ds:schemaRefs>

</xml_diff>